<commit_message>
interface show inside and see all
</commit_message>
<xml_diff>
--- a/Libraries_used.docx
+++ b/Libraries_used.docx
@@ -5,6 +5,7 @@
     <w:tbl>
       <w:tblPr>
         <w:tblStyle w:val="TableGrid"/>
+        <w:tblpPr w:leftFromText="141" w:rightFromText="141" w:horzAnchor="margin" w:tblpY="1008"/>
         <w:tblW w:w="0" w:type="auto"/>
         <w:tblLook w:val="04A0" w:firstRow="1" w:lastRow="0" w:firstColumn="1" w:lastColumn="0" w:noHBand="0" w:noVBand="1"/>
       </w:tblPr>
@@ -16,6 +17,7 @@
         <w:tc>
           <w:tcPr>
             <w:tcW w:w="4315" w:type="dxa"/>
+            <w:shd w:val="clear" w:color="auto" w:fill="F7CAAC" w:themeFill="accent2" w:themeFillTint="66"/>
           </w:tcPr>
           <w:p>
             <w:pPr>
@@ -68,6 +70,7 @@
         <w:tc>
           <w:tcPr>
             <w:tcW w:w="4315" w:type="dxa"/>
+            <w:shd w:val="clear" w:color="auto" w:fill="F7CAAC" w:themeFill="accent2" w:themeFillTint="66"/>
           </w:tcPr>
           <w:p>
             <w:pPr>
@@ -122,6 +125,7 @@
         <w:tc>
           <w:tcPr>
             <w:tcW w:w="4315" w:type="dxa"/>
+            <w:shd w:val="clear" w:color="auto" w:fill="F7CAAC" w:themeFill="accent2" w:themeFillTint="66"/>
           </w:tcPr>
           <w:p>
             <w:pPr>
@@ -168,6 +172,7 @@
         <w:tc>
           <w:tcPr>
             <w:tcW w:w="4315" w:type="dxa"/>
+            <w:shd w:val="clear" w:color="auto" w:fill="F7CAAC" w:themeFill="accent2" w:themeFillTint="66"/>
           </w:tcPr>
           <w:p>
             <w:pPr>
@@ -216,6 +221,7 @@
         <w:tc>
           <w:tcPr>
             <w:tcW w:w="4315" w:type="dxa"/>
+            <w:shd w:val="clear" w:color="auto" w:fill="F7CAAC" w:themeFill="accent2" w:themeFillTint="66"/>
           </w:tcPr>
           <w:p>
             <w:pPr>
@@ -262,6 +268,7 @@
         <w:tc>
           <w:tcPr>
             <w:tcW w:w="4315" w:type="dxa"/>
+            <w:shd w:val="clear" w:color="auto" w:fill="F7CAAC" w:themeFill="accent2" w:themeFillTint="66"/>
           </w:tcPr>
           <w:p>
             <w:pPr>
@@ -308,6 +315,7 @@
         <w:tc>
           <w:tcPr>
             <w:tcW w:w="4315" w:type="dxa"/>
+            <w:shd w:val="clear" w:color="auto" w:fill="F7CAAC" w:themeFill="accent2" w:themeFillTint="66"/>
           </w:tcPr>
           <w:p>
             <w:pPr>
@@ -362,6 +370,7 @@
         <w:tc>
           <w:tcPr>
             <w:tcW w:w="4315" w:type="dxa"/>
+            <w:shd w:val="clear" w:color="auto" w:fill="F7CAAC" w:themeFill="accent2" w:themeFillTint="66"/>
           </w:tcPr>
           <w:p>
             <w:pPr>
@@ -410,6 +419,7 @@
         <w:tc>
           <w:tcPr>
             <w:tcW w:w="4315" w:type="dxa"/>
+            <w:shd w:val="clear" w:color="auto" w:fill="F7CAAC" w:themeFill="accent2" w:themeFillTint="66"/>
           </w:tcPr>
           <w:p>
             <w:pPr>
@@ -464,6 +474,7 @@
         <w:tc>
           <w:tcPr>
             <w:tcW w:w="4315" w:type="dxa"/>
+            <w:shd w:val="clear" w:color="auto" w:fill="F7CAAC" w:themeFill="accent2" w:themeFillTint="66"/>
           </w:tcPr>
           <w:p>
             <w:pPr>
@@ -518,6 +529,7 @@
         <w:tc>
           <w:tcPr>
             <w:tcW w:w="4315" w:type="dxa"/>
+            <w:shd w:val="clear" w:color="auto" w:fill="F7CAAC" w:themeFill="accent2" w:themeFillTint="66"/>
           </w:tcPr>
           <w:p>
             <w:pPr>
@@ -547,7 +559,21 @@
               <w:rPr>
                 <w:lang w:val="en-CA"/>
               </w:rPr>
-              <w:t>Pip install pandas</w:t>
+              <w:t xml:space="preserve">Pip </w:t>
+            </w:r>
+            <w:proofErr w:type="gramStart"/>
+            <w:r>
+              <w:rPr>
+                <w:lang w:val="en-CA"/>
+              </w:rPr>
+              <w:t>install</w:t>
+            </w:r>
+            <w:proofErr w:type="gramEnd"/>
+            <w:r>
+              <w:rPr>
+                <w:lang w:val="en-CA"/>
+              </w:rPr>
+              <w:t xml:space="preserve"> pandas</w:t>
             </w:r>
           </w:p>
         </w:tc>
@@ -556,6 +582,7 @@
         <w:tc>
           <w:tcPr>
             <w:tcW w:w="4315" w:type="dxa"/>
+            <w:shd w:val="clear" w:color="auto" w:fill="F7CAAC" w:themeFill="accent2" w:themeFillTint="66"/>
           </w:tcPr>
           <w:p>
             <w:pPr>
@@ -661,6 +688,7 @@
         <w:tc>
           <w:tcPr>
             <w:tcW w:w="4315" w:type="dxa"/>
+            <w:shd w:val="clear" w:color="auto" w:fill="F7CAAC" w:themeFill="accent2" w:themeFillTint="66"/>
           </w:tcPr>
           <w:p>
             <w:pPr>
@@ -714,10 +742,18 @@
     </w:tbl>
     <w:p>
       <w:pPr>
+        <w:jc w:val="center"/>
         <w:rPr>
           <w:lang w:val="en-CA"/>
         </w:rPr>
       </w:pPr>
+      <w:r>
+        <w:rPr>
+          <w:highlight w:val="yellow"/>
+          <w:lang w:val="en-CA"/>
+        </w:rPr>
+        <w:t>WINDOWS</w:t>
+      </w:r>
     </w:p>
     <w:p>
       <w:pPr>
@@ -728,6 +764,165 @@
     </w:p>
     <w:p>
       <w:pPr>
+        <w:rPr>
+          <w:lang w:val="en-CA"/>
+        </w:rPr>
+      </w:pPr>
+    </w:p>
+    <w:p>
+      <w:pPr>
+        <w:jc w:val="center"/>
+        <w:rPr>
+          <w:lang w:val="en-CA"/>
+        </w:rPr>
+      </w:pPr>
+      <w:r>
+        <w:rPr>
+          <w:highlight w:val="yellow"/>
+          <w:lang w:val="en-CA"/>
+        </w:rPr>
+        <w:t>RASPBERRY PI</w:t>
+      </w:r>
+    </w:p>
+    <w:p>
+      <w:pPr>
+        <w:jc w:val="center"/>
+        <w:rPr>
+          <w:lang w:val="en-CA"/>
+        </w:rPr>
+      </w:pPr>
+    </w:p>
+    <w:tbl>
+      <w:tblPr>
+        <w:tblStyle w:val="TableGrid"/>
+        <w:tblW w:w="0" w:type="auto"/>
+        <w:tblLook w:val="04A0" w:firstRow="1" w:lastRow="0" w:firstColumn="1" w:lastColumn="0" w:noHBand="0" w:noVBand="1"/>
+      </w:tblPr>
+      <w:tblGrid>
+        <w:gridCol w:w="8630"/>
+      </w:tblGrid>
+      <w:tr>
+        <w:tc>
+          <w:tcPr>
+            <w:tcW w:w="8630" w:type="dxa"/>
+          </w:tcPr>
+          <w:p>
+            <w:pPr>
+              <w:jc w:val="center"/>
+              <w:rPr>
+                <w:lang w:val="en-CA"/>
+              </w:rPr>
+            </w:pPr>
+            <w:proofErr w:type="spellStart"/>
+            <w:r>
+              <w:rPr>
+                <w:lang w:val="en-CA"/>
+              </w:rPr>
+              <w:t>sudo</w:t>
+            </w:r>
+            <w:proofErr w:type="spellEnd"/>
+            <w:r>
+              <w:rPr>
+                <w:lang w:val="en-CA"/>
+              </w:rPr>
+              <w:t xml:space="preserve"> apt install </w:t>
+            </w:r>
+            <w:proofErr w:type="spellStart"/>
+            <w:r>
+              <w:rPr>
+                <w:lang w:val="en-CA"/>
+              </w:rPr>
+              <w:t>cmake</w:t>
+            </w:r>
+            <w:proofErr w:type="spellEnd"/>
+            <w:r>
+              <w:rPr>
+                <w:lang w:val="en-CA"/>
+              </w:rPr>
+              <w:t xml:space="preserve"> build-essential pkg-config git</w:t>
+            </w:r>
+          </w:p>
+        </w:tc>
+      </w:tr>
+      <w:tr>
+        <w:tc>
+          <w:tcPr>
+            <w:tcW w:w="8630" w:type="dxa"/>
+          </w:tcPr>
+          <w:p>
+            <w:pPr>
+              <w:jc w:val="center"/>
+              <w:rPr>
+                <w:lang w:val="en-CA"/>
+              </w:rPr>
+            </w:pPr>
+          </w:p>
+        </w:tc>
+      </w:tr>
+      <w:tr>
+        <w:tc>
+          <w:tcPr>
+            <w:tcW w:w="8630" w:type="dxa"/>
+          </w:tcPr>
+          <w:p>
+            <w:pPr>
+              <w:jc w:val="center"/>
+              <w:rPr>
+                <w:lang w:val="en-CA"/>
+              </w:rPr>
+            </w:pPr>
+          </w:p>
+        </w:tc>
+      </w:tr>
+      <w:tr>
+        <w:tc>
+          <w:tcPr>
+            <w:tcW w:w="8630" w:type="dxa"/>
+          </w:tcPr>
+          <w:p>
+            <w:pPr>
+              <w:jc w:val="center"/>
+              <w:rPr>
+                <w:lang w:val="en-CA"/>
+              </w:rPr>
+            </w:pPr>
+          </w:p>
+        </w:tc>
+      </w:tr>
+      <w:tr>
+        <w:tc>
+          <w:tcPr>
+            <w:tcW w:w="8630" w:type="dxa"/>
+          </w:tcPr>
+          <w:p>
+            <w:pPr>
+              <w:jc w:val="center"/>
+              <w:rPr>
+                <w:lang w:val="en-CA"/>
+              </w:rPr>
+            </w:pPr>
+          </w:p>
+        </w:tc>
+      </w:tr>
+      <w:tr>
+        <w:tc>
+          <w:tcPr>
+            <w:tcW w:w="8630" w:type="dxa"/>
+          </w:tcPr>
+          <w:p>
+            <w:pPr>
+              <w:jc w:val="center"/>
+              <w:rPr>
+                <w:lang w:val="en-CA"/>
+              </w:rPr>
+            </w:pPr>
+          </w:p>
+        </w:tc>
+      </w:tr>
+    </w:tbl>
+    <w:p>
+      <w:pPr>
+        <w:jc w:val="center"/>
         <w:rPr>
           <w:lang w:val="en-CA"/>
         </w:rPr>

</xml_diff>